<commit_message>
some change to the report
</commit_message>
<xml_diff>
--- a/Project_Report.docx
+++ b/Project_Report.docx
@@ -143,41 +143,7 @@
           <w:sz w:val="24"/>
           <w:szCs w:val="24"/>
         </w:rPr>
-        <w:t xml:space="preserve">Human action recognition is a challenging but essential task in computer vision, with a wide range of potential applications, such as health care and military applications. Deep neural networks have shown promising results in this </w:t>
-      </w:r>
-      <w:r>
-        <w:rPr>
-          <w:rFonts w:ascii="Times New Roman" w:hAnsi="Times New Roman" w:cs="Times New Roman"/>
-          <w:sz w:val="24"/>
-          <w:szCs w:val="24"/>
-        </w:rPr>
-        <w:t>field and</w:t>
-      </w:r>
-      <w:r>
-        <w:rPr>
-          <w:rFonts w:ascii="Times New Roman" w:hAnsi="Times New Roman" w:cs="Times New Roman"/>
-          <w:sz w:val="24"/>
-          <w:szCs w:val="24"/>
-        </w:rPr>
-        <w:t xml:space="preserve"> combining them with computational photography techniques can lead to exciting new possibilities. We chose this topic, to learn and implement natural human action recognition so that we can utilize it in the online e-commerce industry. Unlike </w:t>
-      </w:r>
-      <w:proofErr w:type="spellStart"/>
-      <w:r>
-        <w:rPr>
-          <w:rFonts w:ascii="Times New Roman" w:hAnsi="Times New Roman" w:cs="Times New Roman"/>
-          <w:sz w:val="24"/>
-          <w:szCs w:val="24"/>
-        </w:rPr>
-        <w:t>poisson</w:t>
-      </w:r>
-      <w:proofErr w:type="spellEnd"/>
-      <w:r>
-        <w:rPr>
-          <w:rFonts w:ascii="Times New Roman" w:hAnsi="Times New Roman" w:cs="Times New Roman"/>
-          <w:sz w:val="24"/>
-          <w:szCs w:val="24"/>
-        </w:rPr>
-        <w:t xml:space="preserve"> blending, human action recognition takes advantage of deep neural networks for extracting features from a source image, generating a blended image, and discriminating the blended image. It is robust for dealing with different human action and gaze directions. We hope to learn how computational photography techniques that we learned in CS445 can create values combined with deep neural networks</w:t>
+        <w:t>Human action recognition is a challenging but essential task in computer vision, with a wide range of potential applications, such as health care and military applications. Deep neural networks have shown promising results in this field and combining them with computational photography techniques can lead to exciting new possibilities. We chose this topic, to learn and implement natural human action recognition so that we can utilize it in the online e-commerce industry. Unlike poisson blending, human action recognition takes advantage of deep neural networks for extracting features from a source image, generating a blended image, and discriminating the blended image. It is robust for dealing with different human action and gaze directions. We hope to learn how computational photography techniques that we learned in CS445 can create values combined with deep neural networks</w:t>
       </w:r>
       <w:r>
         <w:rPr>
@@ -271,7 +237,15 @@
           <w:sz w:val="24"/>
           <w:szCs w:val="24"/>
         </w:rPr>
-        <w:t xml:space="preserve">Explain your results and their significance </w:t>
+        <w:t>Explain your results and their significance</w:t>
+      </w:r>
+      <w:r>
+        <w:rPr>
+          <w:rFonts w:ascii="Times New Roman" w:hAnsi="Times New Roman" w:cs="Times New Roman"/>
+          <w:sz w:val="24"/>
+          <w:szCs w:val="24"/>
+        </w:rPr>
+        <w:t>. Unfortunately, our results indicate that our implementation of hand gesture is not very accurate.</w:t>
       </w:r>
     </w:p>
     <w:p>
@@ -306,23 +280,402 @@
           <w:sz w:val="24"/>
           <w:szCs w:val="24"/>
         </w:rPr>
-        <w:t xml:space="preserve">Provide details, such as programming language, packages, etc. Include a list of any external resources used, such as </w:t>
-      </w:r>
-      <w:r>
-        <w:rPr>
-          <w:rFonts w:ascii="Times New Roman" w:hAnsi="Times New Roman" w:cs="Times New Roman"/>
-          <w:sz w:val="24"/>
-          <w:szCs w:val="24"/>
-        </w:rPr>
-        <w:t>open-source</w:t>
-      </w:r>
-      <w:r>
-        <w:rPr>
-          <w:rFonts w:ascii="Times New Roman" w:hAnsi="Times New Roman" w:cs="Times New Roman"/>
-          <w:sz w:val="24"/>
-          <w:szCs w:val="24"/>
-        </w:rPr>
-        <w:t xml:space="preserve"> code and data.</w:t>
+        <w:t xml:space="preserve">In this project, we use Jupyter Notebook and use following packages: </w:t>
+      </w:r>
+      <w:r>
+        <w:rPr>
+          <w:rFonts w:ascii="Times New Roman" w:hAnsi="Times New Roman" w:cs="Times New Roman"/>
+          <w:sz w:val="24"/>
+          <w:szCs w:val="24"/>
+        </w:rPr>
+        <w:t>sklearn</w:t>
+      </w:r>
+      <w:r>
+        <w:rPr>
+          <w:rFonts w:ascii="Times New Roman" w:hAnsi="Times New Roman" w:cs="Times New Roman"/>
+          <w:sz w:val="24"/>
+          <w:szCs w:val="24"/>
+        </w:rPr>
+        <w:t xml:space="preserve">, </w:t>
+      </w:r>
+      <w:r>
+        <w:rPr>
+          <w:rFonts w:ascii="Times New Roman" w:hAnsi="Times New Roman" w:cs="Times New Roman"/>
+          <w:sz w:val="24"/>
+          <w:szCs w:val="24"/>
+        </w:rPr>
+        <w:t>glob</w:t>
+      </w:r>
+      <w:r>
+        <w:rPr>
+          <w:rFonts w:ascii="Times New Roman" w:hAnsi="Times New Roman" w:cs="Times New Roman"/>
+          <w:sz w:val="24"/>
+          <w:szCs w:val="24"/>
+        </w:rPr>
+        <w:t xml:space="preserve">, numpy, pickle, ndimage, </w:t>
+      </w:r>
+      <w:r>
+        <w:rPr>
+          <w:rFonts w:ascii="Times New Roman" w:hAnsi="Times New Roman" w:cs="Times New Roman"/>
+          <w:sz w:val="24"/>
+          <w:szCs w:val="24"/>
+        </w:rPr>
+        <w:t>train_test_split</w:t>
+      </w:r>
+      <w:r>
+        <w:rPr>
+          <w:rFonts w:ascii="Times New Roman" w:hAnsi="Times New Roman" w:cs="Times New Roman"/>
+          <w:sz w:val="24"/>
+          <w:szCs w:val="24"/>
+        </w:rPr>
+        <w:t xml:space="preserve">, </w:t>
+      </w:r>
+      <w:r>
+        <w:rPr>
+          <w:rFonts w:ascii="Times New Roman" w:hAnsi="Times New Roman" w:cs="Times New Roman"/>
+          <w:sz w:val="24"/>
+          <w:szCs w:val="24"/>
+        </w:rPr>
+        <w:t>itertools</w:t>
+      </w:r>
+      <w:r>
+        <w:rPr>
+          <w:rFonts w:ascii="Times New Roman" w:hAnsi="Times New Roman" w:cs="Times New Roman"/>
+          <w:sz w:val="24"/>
+          <w:szCs w:val="24"/>
+        </w:rPr>
+        <w:t xml:space="preserve">, </w:t>
+      </w:r>
+      <w:r>
+        <w:rPr>
+          <w:rFonts w:ascii="Times New Roman" w:hAnsi="Times New Roman" w:cs="Times New Roman"/>
+          <w:sz w:val="24"/>
+          <w:szCs w:val="24"/>
+        </w:rPr>
+        <w:t>torch</w:t>
+      </w:r>
+      <w:r>
+        <w:rPr>
+          <w:rFonts w:ascii="Times New Roman" w:hAnsi="Times New Roman" w:cs="Times New Roman"/>
+          <w:sz w:val="24"/>
+          <w:szCs w:val="24"/>
+        </w:rPr>
+        <w:t xml:space="preserve">, </w:t>
+      </w:r>
+      <w:r>
+        <w:rPr>
+          <w:rFonts w:ascii="Times New Roman" w:hAnsi="Times New Roman" w:cs="Times New Roman"/>
+          <w:sz w:val="24"/>
+          <w:szCs w:val="24"/>
+        </w:rPr>
+        <w:t>sklearn.utils</w:t>
+      </w:r>
+      <w:r>
+        <w:rPr>
+          <w:rFonts w:ascii="Times New Roman" w:hAnsi="Times New Roman" w:cs="Times New Roman"/>
+          <w:sz w:val="24"/>
+          <w:szCs w:val="24"/>
+        </w:rPr>
+        <w:t xml:space="preserve">, </w:t>
+      </w:r>
+      <w:r>
+        <w:rPr>
+          <w:rFonts w:ascii="Times New Roman" w:hAnsi="Times New Roman" w:cs="Times New Roman"/>
+          <w:sz w:val="24"/>
+          <w:szCs w:val="24"/>
+        </w:rPr>
+        <w:t>time</w:t>
+      </w:r>
+      <w:r>
+        <w:rPr>
+          <w:rFonts w:ascii="Times New Roman" w:hAnsi="Times New Roman" w:cs="Times New Roman"/>
+          <w:sz w:val="24"/>
+          <w:szCs w:val="24"/>
+        </w:rPr>
+        <w:t xml:space="preserve">, math, </w:t>
+      </w:r>
+      <w:r>
+        <w:rPr>
+          <w:rFonts w:ascii="Times New Roman" w:hAnsi="Times New Roman" w:cs="Times New Roman"/>
+          <w:sz w:val="24"/>
+          <w:szCs w:val="24"/>
+        </w:rPr>
+        <w:t>PIL</w:t>
+      </w:r>
+      <w:r>
+        <w:rPr>
+          <w:rFonts w:ascii="Times New Roman" w:hAnsi="Times New Roman" w:cs="Times New Roman"/>
+          <w:sz w:val="24"/>
+          <w:szCs w:val="24"/>
+        </w:rPr>
+        <w:t xml:space="preserve">, </w:t>
+      </w:r>
+      <w:r>
+        <w:rPr>
+          <w:rFonts w:ascii="Times New Roman" w:hAnsi="Times New Roman" w:cs="Times New Roman"/>
+          <w:sz w:val="24"/>
+          <w:szCs w:val="24"/>
+        </w:rPr>
+        <w:t>torchvision.transforms</w:t>
+      </w:r>
+      <w:r>
+        <w:rPr>
+          <w:rFonts w:ascii="Times New Roman" w:hAnsi="Times New Roman" w:cs="Times New Roman"/>
+          <w:sz w:val="24"/>
+          <w:szCs w:val="24"/>
+        </w:rPr>
+        <w:t xml:space="preserve">, and </w:t>
+      </w:r>
+      <w:r>
+        <w:rPr>
+          <w:rFonts w:ascii="Times New Roman" w:hAnsi="Times New Roman" w:cs="Times New Roman"/>
+          <w:sz w:val="24"/>
+          <w:szCs w:val="24"/>
+        </w:rPr>
+        <w:t>tensorboardX</w:t>
+      </w:r>
+      <w:r>
+        <w:rPr>
+          <w:rFonts w:ascii="Times New Roman" w:hAnsi="Times New Roman" w:cs="Times New Roman"/>
+          <w:sz w:val="24"/>
+          <w:szCs w:val="24"/>
+        </w:rPr>
+        <w:t>.</w:t>
+      </w:r>
+    </w:p>
+    <w:p>
+      <w:pPr>
+        <w:ind w:firstLine="720"/>
+        <w:rPr>
+          <w:rFonts w:ascii="Times New Roman" w:hAnsi="Times New Roman" w:cs="Times New Roman"/>
+          <w:sz w:val="24"/>
+          <w:szCs w:val="24"/>
+        </w:rPr>
+      </w:pPr>
+      <w:r>
+        <w:rPr>
+          <w:rFonts w:ascii="Times New Roman" w:hAnsi="Times New Roman" w:cs="Times New Roman"/>
+          <w:sz w:val="24"/>
+          <w:szCs w:val="24"/>
+        </w:rPr>
+        <w:t>Datasets:</w:t>
+      </w:r>
+      <w:r>
+        <w:rPr>
+          <w:rFonts w:ascii="Times New Roman" w:hAnsi="Times New Roman" w:cs="Times New Roman"/>
+          <w:sz w:val="24"/>
+          <w:szCs w:val="24"/>
+        </w:rPr>
+        <w:t xml:space="preserve"> </w:t>
+      </w:r>
+      <w:r>
+        <w:rPr>
+          <w:rFonts w:ascii="Times New Roman" w:hAnsi="Times New Roman" w:cs="Times New Roman"/>
+          <w:sz w:val="24"/>
+          <w:szCs w:val="24"/>
+        </w:rPr>
+        <w:t>Dynamic Hand Gesture Recognition using Skeleton-based Features ,Quentin De Smedt, Hazem Wannous and Jean-Philippe Vandeborre,  2016 IEEE Conference on Computer Vision and Pattern Recognition Workshops (CVPRW).</w:t>
+      </w:r>
+      <w:r>
+        <w:rPr>
+          <w:rFonts w:ascii="Times New Roman" w:hAnsi="Times New Roman" w:cs="Times New Roman"/>
+          <w:sz w:val="24"/>
+          <w:szCs w:val="24"/>
+        </w:rPr>
+        <w:t xml:space="preserve"> </w:t>
+      </w:r>
+      <w:r>
+        <w:rPr>
+          <w:rFonts w:ascii="Times New Roman" w:hAnsi="Times New Roman" w:cs="Times New Roman"/>
+          <w:sz w:val="24"/>
+          <w:szCs w:val="24"/>
+        </w:rPr>
+        <w:t>Download from http://www-rech.telecom-lille.fr/DHGdataset/ and unzip into ./415-finalproject/dataset_dhg1428</w:t>
+      </w:r>
+    </w:p>
+    <w:p>
+      <w:pPr>
+        <w:ind w:firstLine="720"/>
+        <w:rPr>
+          <w:rFonts w:ascii="Times New Roman" w:hAnsi="Times New Roman" w:cs="Times New Roman"/>
+          <w:sz w:val="24"/>
+          <w:szCs w:val="24"/>
+        </w:rPr>
+      </w:pPr>
+    </w:p>
+    <w:p>
+      <w:pPr>
+        <w:ind w:firstLine="720"/>
+        <w:rPr>
+          <w:rFonts w:ascii="Times New Roman" w:hAnsi="Times New Roman" w:cs="Times New Roman"/>
+          <w:sz w:val="24"/>
+          <w:szCs w:val="24"/>
+        </w:rPr>
+      </w:pPr>
+      <w:r>
+        <w:rPr>
+          <w:rFonts w:ascii="Times New Roman" w:hAnsi="Times New Roman" w:cs="Times New Roman"/>
+          <w:sz w:val="24"/>
+          <w:szCs w:val="24"/>
+        </w:rPr>
+        <w:lastRenderedPageBreak/>
+        <w:drawing>
+          <wp:inline distT="0" distB="0" distL="0" distR="0" wp14:anchorId="562DAF03" wp14:editId="69B09291">
+            <wp:extent cx="5943600" cy="2510155"/>
+            <wp:effectExtent l="0" t="0" r="0" b="4445"/>
+            <wp:docPr id="1" name="Picture 1" descr="Table&#10;&#10;Description automatically generated"/>
+            <wp:cNvGraphicFramePr>
+              <a:graphicFrameLocks xmlns:a="http://schemas.openxmlformats.org/drawingml/2006/main" noChangeAspect="1"/>
+            </wp:cNvGraphicFramePr>
+            <a:graphic xmlns:a="http://schemas.openxmlformats.org/drawingml/2006/main">
+              <a:graphicData uri="http://schemas.openxmlformats.org/drawingml/2006/picture">
+                <pic:pic xmlns:pic="http://schemas.openxmlformats.org/drawingml/2006/picture">
+                  <pic:nvPicPr>
+                    <pic:cNvPr id="1" name="Picture 1" descr="Table&#10;&#10;Description automatically generated"/>
+                    <pic:cNvPicPr/>
+                  </pic:nvPicPr>
+                  <pic:blipFill>
+                    <a:blip r:embed="rId4"/>
+                    <a:stretch>
+                      <a:fillRect/>
+                    </a:stretch>
+                  </pic:blipFill>
+                  <pic:spPr>
+                    <a:xfrm>
+                      <a:off x="0" y="0"/>
+                      <a:ext cx="5943600" cy="2510155"/>
+                    </a:xfrm>
+                    <a:prstGeom prst="rect">
+                      <a:avLst/>
+                    </a:prstGeom>
+                  </pic:spPr>
+                </pic:pic>
+              </a:graphicData>
+            </a:graphic>
+          </wp:inline>
+        </w:drawing>
+      </w:r>
+    </w:p>
+    <w:p>
+      <w:pPr>
+        <w:rPr>
+          <w:rFonts w:ascii="Times New Roman" w:hAnsi="Times New Roman" w:cs="Times New Roman"/>
+          <w:sz w:val="24"/>
+          <w:szCs w:val="24"/>
+        </w:rPr>
+      </w:pPr>
+      <w:r>
+        <w:rPr>
+          <w:rFonts w:ascii="Times New Roman" w:hAnsi="Times New Roman" w:cs="Times New Roman"/>
+          <w:sz w:val="24"/>
+          <w:szCs w:val="24"/>
+        </w:rPr>
+        <w:tab/>
+        <w:t>Evaluation of the model:</w:t>
+      </w:r>
+    </w:p>
+    <w:p>
+      <w:pPr>
+        <w:ind w:firstLine="720"/>
+        <w:rPr>
+          <w:rFonts w:ascii="Times New Roman" w:hAnsi="Times New Roman" w:cs="Times New Roman"/>
+          <w:sz w:val="24"/>
+          <w:szCs w:val="24"/>
+        </w:rPr>
+      </w:pPr>
+      <w:r>
+        <w:rPr>
+          <w:rFonts w:ascii="Times New Roman" w:hAnsi="Times New Roman" w:cs="Times New Roman"/>
+          <w:sz w:val="24"/>
+          <w:szCs w:val="24"/>
+        </w:rPr>
+        <w:drawing>
+          <wp:inline distT="0" distB="0" distL="0" distR="0" wp14:anchorId="5969D5EA" wp14:editId="7485966F">
+            <wp:extent cx="3361799" cy="2998682"/>
+            <wp:effectExtent l="0" t="0" r="0" b="0"/>
+            <wp:docPr id="2" name="Picture 2" descr="Text, letter&#10;&#10;Description automatically generated"/>
+            <wp:cNvGraphicFramePr>
+              <a:graphicFrameLocks xmlns:a="http://schemas.openxmlformats.org/drawingml/2006/main" noChangeAspect="1"/>
+            </wp:cNvGraphicFramePr>
+            <a:graphic xmlns:a="http://schemas.openxmlformats.org/drawingml/2006/main">
+              <a:graphicData uri="http://schemas.openxmlformats.org/drawingml/2006/picture">
+                <pic:pic xmlns:pic="http://schemas.openxmlformats.org/drawingml/2006/picture">
+                  <pic:nvPicPr>
+                    <pic:cNvPr id="2" name="Picture 2" descr="Text, letter&#10;&#10;Description automatically generated"/>
+                    <pic:cNvPicPr/>
+                  </pic:nvPicPr>
+                  <pic:blipFill>
+                    <a:blip r:embed="rId5"/>
+                    <a:stretch>
+                      <a:fillRect/>
+                    </a:stretch>
+                  </pic:blipFill>
+                  <pic:spPr>
+                    <a:xfrm>
+                      <a:off x="0" y="0"/>
+                      <a:ext cx="3365905" cy="3002344"/>
+                    </a:xfrm>
+                    <a:prstGeom prst="rect">
+                      <a:avLst/>
+                    </a:prstGeom>
+                  </pic:spPr>
+                </pic:pic>
+              </a:graphicData>
+            </a:graphic>
+          </wp:inline>
+        </w:drawing>
+      </w:r>
+    </w:p>
+    <w:p>
+      <w:pPr>
+        <w:ind w:firstLine="720"/>
+        <w:rPr>
+          <w:rFonts w:ascii="Times New Roman" w:hAnsi="Times New Roman" w:cs="Times New Roman"/>
+          <w:sz w:val="24"/>
+          <w:szCs w:val="24"/>
+        </w:rPr>
+      </w:pPr>
+      <w:r>
+        <w:rPr>
+          <w:rFonts w:ascii="Times New Roman" w:hAnsi="Times New Roman" w:cs="Times New Roman"/>
+          <w:sz w:val="24"/>
+          <w:szCs w:val="24"/>
+        </w:rPr>
+        <w:drawing>
+          <wp:inline distT="0" distB="0" distL="0" distR="0" wp14:anchorId="7129946D" wp14:editId="34EF7E76">
+            <wp:extent cx="3039533" cy="1361620"/>
+            <wp:effectExtent l="0" t="0" r="8890" b="0"/>
+            <wp:docPr id="3" name="Picture 3" descr="Text, letter&#10;&#10;Description automatically generated"/>
+            <wp:cNvGraphicFramePr>
+              <a:graphicFrameLocks xmlns:a="http://schemas.openxmlformats.org/drawingml/2006/main" noChangeAspect="1"/>
+            </wp:cNvGraphicFramePr>
+            <a:graphic xmlns:a="http://schemas.openxmlformats.org/drawingml/2006/main">
+              <a:graphicData uri="http://schemas.openxmlformats.org/drawingml/2006/picture">
+                <pic:pic xmlns:pic="http://schemas.openxmlformats.org/drawingml/2006/picture">
+                  <pic:nvPicPr>
+                    <pic:cNvPr id="3" name="Picture 3" descr="Text, letter&#10;&#10;Description automatically generated"/>
+                    <pic:cNvPicPr/>
+                  </pic:nvPicPr>
+                  <pic:blipFill>
+                    <a:blip r:embed="rId6"/>
+                    <a:stretch>
+                      <a:fillRect/>
+                    </a:stretch>
+                  </pic:blipFill>
+                  <pic:spPr>
+                    <a:xfrm>
+                      <a:off x="0" y="0"/>
+                      <a:ext cx="3059560" cy="1370591"/>
+                    </a:xfrm>
+                    <a:prstGeom prst="rect">
+                      <a:avLst/>
+                    </a:prstGeom>
+                  </pic:spPr>
+                </pic:pic>
+              </a:graphicData>
+            </a:graphic>
+          </wp:inline>
+        </w:drawing>
       </w:r>
     </w:p>
     <w:p>
@@ -362,45 +715,12 @@
     </w:p>
     <w:p>
       <w:pPr>
-        <w:ind w:firstLine="720"/>
-        <w:rPr>
-          <w:rFonts w:ascii="Times New Roman" w:hAnsi="Times New Roman" w:cs="Times New Roman"/>
-          <w:sz w:val="24"/>
-          <w:szCs w:val="24"/>
-        </w:rPr>
-      </w:pPr>
-      <w:r>
-        <w:rPr>
-          <w:rFonts w:ascii="Times New Roman" w:hAnsi="Times New Roman" w:cs="Times New Roman"/>
-          <w:sz w:val="24"/>
-          <w:szCs w:val="24"/>
-        </w:rPr>
-        <w:t xml:space="preserve">Another challenge is innovation part. In this part we </w:t>
-      </w:r>
-      <w:r>
-        <w:rPr>
-          <w:rFonts w:ascii="Times New Roman" w:hAnsi="Times New Roman" w:cs="Times New Roman"/>
-          <w:sz w:val="24"/>
-          <w:szCs w:val="24"/>
-        </w:rPr>
-        <w:t xml:space="preserve">implement several techniques. First, </w:t>
-      </w:r>
-      <w:r>
-        <w:rPr>
-          <w:rFonts w:ascii="Times New Roman" w:hAnsi="Times New Roman" w:cs="Times New Roman"/>
-          <w:sz w:val="24"/>
-          <w:szCs w:val="24"/>
-        </w:rPr>
-        <w:t>skeleton</w:t>
-      </w:r>
-      <w:r>
-        <w:rPr>
-          <w:rFonts w:ascii="Times New Roman" w:hAnsi="Times New Roman" w:cs="Times New Roman"/>
-          <w:sz w:val="24"/>
-          <w:szCs w:val="24"/>
-        </w:rPr>
-        <w:t>ize real world image. In this part.</w:t>
-      </w:r>
+        <w:rPr>
+          <w:rFonts w:ascii="Times New Roman" w:hAnsi="Times New Roman" w:cs="Times New Roman"/>
+          <w:sz w:val="24"/>
+          <w:szCs w:val="24"/>
+        </w:rPr>
+      </w:pPr>
     </w:p>
     <w:p>
       <w:pPr>
@@ -429,59 +749,13 @@
           <w:shd w:val="clear" w:color="auto" w:fill="FFFFFF"/>
         </w:rPr>
       </w:pPr>
-      <w:proofErr w:type="spellStart"/>
-      <w:r>
-        <w:rPr>
-          <w:rFonts w:ascii="Times New Roman" w:hAnsi="Times New Roman" w:cs="Times New Roman"/>
-          <w:sz w:val="24"/>
-          <w:szCs w:val="24"/>
-        </w:rPr>
-        <w:t>Devineau</w:t>
-      </w:r>
-      <w:proofErr w:type="spellEnd"/>
-      <w:r>
-        <w:rPr>
-          <w:rFonts w:ascii="Times New Roman" w:hAnsi="Times New Roman" w:cs="Times New Roman"/>
-          <w:sz w:val="24"/>
-          <w:szCs w:val="24"/>
-        </w:rPr>
-        <w:t xml:space="preserve">, Guillaume, Fabien </w:t>
-      </w:r>
-      <w:proofErr w:type="spellStart"/>
-      <w:r>
-        <w:rPr>
-          <w:rFonts w:ascii="Times New Roman" w:hAnsi="Times New Roman" w:cs="Times New Roman"/>
-          <w:sz w:val="24"/>
-          <w:szCs w:val="24"/>
-        </w:rPr>
-        <w:t>Moutarde</w:t>
-      </w:r>
-      <w:proofErr w:type="spellEnd"/>
-      <w:r>
-        <w:rPr>
-          <w:rFonts w:ascii="Times New Roman" w:hAnsi="Times New Roman" w:cs="Times New Roman"/>
-          <w:sz w:val="24"/>
-          <w:szCs w:val="24"/>
-        </w:rPr>
-        <w:t xml:space="preserve">, Wang Xi, and </w:t>
-      </w:r>
-      <w:proofErr w:type="spellStart"/>
-      <w:r>
-        <w:rPr>
-          <w:rFonts w:ascii="Times New Roman" w:hAnsi="Times New Roman" w:cs="Times New Roman"/>
-          <w:sz w:val="24"/>
-          <w:szCs w:val="24"/>
-        </w:rPr>
-        <w:t>Jie</w:t>
-      </w:r>
-      <w:proofErr w:type="spellEnd"/>
-      <w:r>
-        <w:rPr>
-          <w:rFonts w:ascii="Times New Roman" w:hAnsi="Times New Roman" w:cs="Times New Roman"/>
-          <w:sz w:val="24"/>
-          <w:szCs w:val="24"/>
-        </w:rPr>
-        <w:t xml:space="preserve"> Yang. "Deep learning for hand gesture recognition on skeletal data." In 2018 13th IEEE International Conference on Automatic Face &amp; Gesture Recognition (FG 2018), pp. 106-113. IEEE, 2018</w:t>
+      <w:r>
+        <w:rPr>
+          <w:rFonts w:ascii="Times New Roman" w:hAnsi="Times New Roman" w:cs="Times New Roman"/>
+          <w:sz w:val="24"/>
+          <w:szCs w:val="24"/>
+        </w:rPr>
+        <w:t>Devineau, Guillaume, Fabien Moutarde, Wang Xi, and Jie Yang. "Deep learning for hand gesture recognition on skeletal data." In 2018 13th IEEE International Conference on Automatic Face &amp; Gesture Recognition (FG 2018), pp. 106-113. IEEE, 2018</w:t>
       </w:r>
       <w:r>
         <w:rPr>
@@ -502,69 +776,6 @@
           <w:szCs w:val="24"/>
         </w:rPr>
       </w:pPr>
-      <w:r>
-        <w:rPr>
-          <w:rFonts w:ascii="Times New Roman" w:hAnsi="Times New Roman" w:cs="Times New Roman"/>
-          <w:sz w:val="24"/>
-          <w:szCs w:val="24"/>
-        </w:rPr>
-        <w:lastRenderedPageBreak/>
-        <w:t xml:space="preserve">Dynamic Hand Gesture Recognition using Skeleton-based Features , Quentin De </w:t>
-      </w:r>
-      <w:proofErr w:type="spellStart"/>
-      <w:r>
-        <w:rPr>
-          <w:rFonts w:ascii="Times New Roman" w:hAnsi="Times New Roman" w:cs="Times New Roman"/>
-          <w:sz w:val="24"/>
-          <w:szCs w:val="24"/>
-        </w:rPr>
-        <w:t>Smedt</w:t>
-      </w:r>
-      <w:proofErr w:type="spellEnd"/>
-      <w:r>
-        <w:rPr>
-          <w:rFonts w:ascii="Times New Roman" w:hAnsi="Times New Roman" w:cs="Times New Roman"/>
-          <w:sz w:val="24"/>
-          <w:szCs w:val="24"/>
-        </w:rPr>
-        <w:t xml:space="preserve">, Hazem </w:t>
-      </w:r>
-      <w:proofErr w:type="spellStart"/>
-      <w:r>
-        <w:rPr>
-          <w:rFonts w:ascii="Times New Roman" w:hAnsi="Times New Roman" w:cs="Times New Roman"/>
-          <w:sz w:val="24"/>
-          <w:szCs w:val="24"/>
-        </w:rPr>
-        <w:t>Wannous</w:t>
-      </w:r>
-      <w:proofErr w:type="spellEnd"/>
-      <w:r>
-        <w:rPr>
-          <w:rFonts w:ascii="Times New Roman" w:hAnsi="Times New Roman" w:cs="Times New Roman"/>
-          <w:sz w:val="24"/>
-          <w:szCs w:val="24"/>
-        </w:rPr>
-        <w:t xml:space="preserve"> and Jean-Philippe </w:t>
-      </w:r>
-      <w:proofErr w:type="spellStart"/>
-      <w:r>
-        <w:rPr>
-          <w:rFonts w:ascii="Times New Roman" w:hAnsi="Times New Roman" w:cs="Times New Roman"/>
-          <w:sz w:val="24"/>
-          <w:szCs w:val="24"/>
-        </w:rPr>
-        <w:t>Vandeborre</w:t>
-      </w:r>
-      <w:proofErr w:type="spellEnd"/>
-      <w:r>
-        <w:rPr>
-          <w:rFonts w:ascii="Times New Roman" w:hAnsi="Times New Roman" w:cs="Times New Roman"/>
-          <w:sz w:val="24"/>
-          <w:szCs w:val="24"/>
-        </w:rPr>
-        <w:t>, 2016 IEEE Conference on Computer Vision and Pattern Recognition Workshops (CVPRW).</w:t>
-      </w:r>
     </w:p>
     <w:sectPr>
       <w:pgSz w:w="12240" w:h="15840"/>
@@ -699,6 +910,7 @@
     <w:lsdException w:name="HTML Sample" w:semiHidden="1" w:unhideWhenUsed="1"/>
     <w:lsdException w:name="HTML Typewriter" w:semiHidden="1" w:unhideWhenUsed="1"/>
     <w:lsdException w:name="HTML Variable" w:semiHidden="1" w:unhideWhenUsed="1"/>
+    <w:lsdException w:name="Normal Table" w:semiHidden="1" w:unhideWhenUsed="1"/>
     <w:lsdException w:name="annotation subject" w:semiHidden="1" w:unhideWhenUsed="1"/>
     <w:lsdException w:name="No List" w:semiHidden="1" w:unhideWhenUsed="1"/>
     <w:lsdException w:name="Outline List 1" w:semiHidden="1" w:unhideWhenUsed="1"/>
@@ -745,8 +957,10 @@
     <w:lsdException w:name="Table Subtle 2" w:semiHidden="1" w:unhideWhenUsed="1"/>
     <w:lsdException w:name="Table Web 1" w:semiHidden="1" w:unhideWhenUsed="1"/>
     <w:lsdException w:name="Table Web 2" w:semiHidden="1" w:unhideWhenUsed="1"/>
+    <w:lsdException w:name="Table Web 3" w:semiHidden="1" w:unhideWhenUsed="1"/>
     <w:lsdException w:name="Balloon Text" w:semiHidden="1" w:unhideWhenUsed="1"/>
     <w:lsdException w:name="Table Grid" w:uiPriority="39"/>
+    <w:lsdException w:name="Table Theme" w:semiHidden="1" w:unhideWhenUsed="1"/>
     <w:lsdException w:name="Placeholder Text" w:semiHidden="1"/>
     <w:lsdException w:name="No Spacing" w:uiPriority="1" w:qFormat="1"/>
     <w:lsdException w:name="Light Shading" w:uiPriority="60"/>
@@ -998,6 +1212,54 @@
     <w:uiPriority w:val="99"/>
     <w:semiHidden/>
     <w:unhideWhenUsed/>
+  </w:style>
+  <w:style w:type="paragraph" w:styleId="HTMLPreformatted">
+    <w:name w:val="HTML Preformatted"/>
+    <w:basedOn w:val="Normal"/>
+    <w:link w:val="HTMLPreformattedChar"/>
+    <w:uiPriority w:val="99"/>
+    <w:semiHidden/>
+    <w:unhideWhenUsed/>
+    <w:rsid w:val="007A4BA9"/>
+    <w:pPr>
+      <w:tabs>
+        <w:tab w:val="left" w:pos="916"/>
+        <w:tab w:val="left" w:pos="1832"/>
+        <w:tab w:val="left" w:pos="2748"/>
+        <w:tab w:val="left" w:pos="3664"/>
+        <w:tab w:val="left" w:pos="4580"/>
+        <w:tab w:val="left" w:pos="5496"/>
+        <w:tab w:val="left" w:pos="6412"/>
+        <w:tab w:val="left" w:pos="7328"/>
+        <w:tab w:val="left" w:pos="8244"/>
+        <w:tab w:val="left" w:pos="9160"/>
+        <w:tab w:val="left" w:pos="10076"/>
+        <w:tab w:val="left" w:pos="10992"/>
+        <w:tab w:val="left" w:pos="11908"/>
+        <w:tab w:val="left" w:pos="12824"/>
+        <w:tab w:val="left" w:pos="13740"/>
+        <w:tab w:val="left" w:pos="14656"/>
+      </w:tabs>
+      <w:spacing w:after="0" w:line="240" w:lineRule="auto"/>
+    </w:pPr>
+    <w:rPr>
+      <w:rFonts w:ascii="Courier New" w:eastAsia="Times New Roman" w:hAnsi="Courier New" w:cs="Courier New"/>
+      <w:sz w:val="20"/>
+      <w:szCs w:val="20"/>
+    </w:rPr>
+  </w:style>
+  <w:style w:type="character" w:customStyle="1" w:styleId="HTMLPreformattedChar">
+    <w:name w:val="HTML Preformatted Char"/>
+    <w:basedOn w:val="DefaultParagraphFont"/>
+    <w:link w:val="HTMLPreformatted"/>
+    <w:uiPriority w:val="99"/>
+    <w:semiHidden/>
+    <w:rsid w:val="007A4BA9"/>
+    <w:rPr>
+      <w:rFonts w:ascii="Courier New" w:eastAsia="Times New Roman" w:hAnsi="Courier New" w:cs="Courier New"/>
+      <w:sz w:val="20"/>
+      <w:szCs w:val="20"/>
+    </w:rPr>
   </w:style>
 </w:styles>
 </file>

</xml_diff>

<commit_message>
add small changes to project report
</commit_message>
<xml_diff>
--- a/Project_Report.docx
+++ b/Project_Report.docx
@@ -115,13 +115,17 @@
       <w:pPr>
         <w:rPr>
           <w:rFonts w:ascii="Times New Roman" w:hAnsi="Times New Roman" w:cs="Times New Roman"/>
-          <w:sz w:val="24"/>
-          <w:szCs w:val="24"/>
-        </w:rPr>
-      </w:pPr>
-      <w:r>
-        <w:rPr>
-          <w:rFonts w:ascii="Times New Roman" w:hAnsi="Times New Roman" w:cs="Times New Roman"/>
+          <w:b/>
+          <w:bCs/>
+          <w:sz w:val="24"/>
+          <w:szCs w:val="24"/>
+        </w:rPr>
+      </w:pPr>
+      <w:r>
+        <w:rPr>
+          <w:rFonts w:ascii="Times New Roman" w:hAnsi="Times New Roman" w:cs="Times New Roman"/>
+          <w:b/>
+          <w:bCs/>
           <w:sz w:val="24"/>
           <w:szCs w:val="24"/>
         </w:rPr>
@@ -143,7 +147,56 @@
           <w:sz w:val="24"/>
           <w:szCs w:val="24"/>
         </w:rPr>
-        <w:t>Human action recognition is a challenging but essential task in computer vision, with a wide range of potential applications, such as health care and military applications. Deep neural networks have shown promising results in this field and combining them with computational photography techniques can lead to exciting new possibilities. We chose this topic, to learn and implement natural human action recognition so that we can utilize it in the online e-commerce industry. Unlike poisson blending, human action recognition takes advantage of deep neural networks for extracting features from a source image, generating a blended image, and discriminating the blended image. It is robust for dealing with different human action and gaze directions. We hope to learn how computational photography techniques that we learned in CS445 can create values combined with deep neural networks</w:t>
+        <w:t xml:space="preserve">Human action recognition is a challenging but essential task in computer vision, with a wide range of potential applications, such as health care and military applications. </w:t>
+      </w:r>
+      <w:r>
+        <w:rPr>
+          <w:rFonts w:ascii="Times New Roman" w:hAnsi="Times New Roman" w:cs="Times New Roman"/>
+          <w:sz w:val="24"/>
+          <w:szCs w:val="24"/>
+        </w:rPr>
+        <w:t xml:space="preserve">Within the field, we focus on hand gesture recognition this specific area. </w:t>
+      </w:r>
+      <w:r>
+        <w:rPr>
+          <w:rFonts w:ascii="Times New Roman" w:hAnsi="Times New Roman" w:cs="Times New Roman"/>
+          <w:sz w:val="24"/>
+          <w:szCs w:val="24"/>
+        </w:rPr>
+        <w:t xml:space="preserve">Deep neural networks have shown promising results in this field and combining them with computational photography techniques can lead to exciting new possibilities. We chose this topic, to learn and implement natural human </w:t>
+      </w:r>
+      <w:r>
+        <w:rPr>
+          <w:rFonts w:ascii="Times New Roman" w:hAnsi="Times New Roman" w:cs="Times New Roman"/>
+          <w:sz w:val="24"/>
+          <w:szCs w:val="24"/>
+        </w:rPr>
+        <w:t>gesture</w:t>
+      </w:r>
+      <w:r>
+        <w:rPr>
+          <w:rFonts w:ascii="Times New Roman" w:hAnsi="Times New Roman" w:cs="Times New Roman"/>
+          <w:sz w:val="24"/>
+          <w:szCs w:val="24"/>
+        </w:rPr>
+        <w:t xml:space="preserve"> recognition so that we can utilize it in the online e-commerce industry. </w:t>
+      </w:r>
+      <w:r>
+        <w:rPr>
+          <w:rFonts w:ascii="Times New Roman" w:hAnsi="Times New Roman" w:cs="Times New Roman"/>
+          <w:color w:val="FF0000"/>
+          <w:sz w:val="24"/>
+          <w:szCs w:val="24"/>
+        </w:rPr>
+        <w:t xml:space="preserve">How the project work. </w:t>
+      </w:r>
+      <w:r>
+        <w:rPr>
+          <w:rFonts w:ascii="Times New Roman" w:hAnsi="Times New Roman" w:cs="Times New Roman"/>
+          <w:sz w:val="24"/>
+          <w:szCs w:val="24"/>
+        </w:rPr>
+        <w:t>We hope to learn how computational photography techniques that we learned in CS445 can create values combined with deep neural networks</w:t>
       </w:r>
       <w:r>
         <w:rPr>
@@ -154,6 +207,27 @@
     </w:p>
     <w:p>
       <w:pPr>
+        <w:rPr>
+          <w:rFonts w:ascii="Times New Roman" w:hAnsi="Times New Roman" w:cs="Times New Roman"/>
+          <w:b/>
+          <w:bCs/>
+          <w:sz w:val="24"/>
+          <w:szCs w:val="24"/>
+        </w:rPr>
+      </w:pPr>
+      <w:r>
+        <w:rPr>
+          <w:rFonts w:ascii="Times New Roman" w:hAnsi="Times New Roman" w:cs="Times New Roman"/>
+          <w:b/>
+          <w:bCs/>
+          <w:sz w:val="24"/>
+          <w:szCs w:val="24"/>
+        </w:rPr>
+        <w:t xml:space="preserve">Approach: </w:t>
+      </w:r>
+    </w:p>
+    <w:p>
+      <w:pPr>
         <w:ind w:firstLine="720"/>
         <w:rPr>
           <w:rFonts w:ascii="Times New Roman" w:hAnsi="Times New Roman" w:cs="Times New Roman"/>
@@ -167,7 +241,52 @@
           <w:sz w:val="24"/>
           <w:szCs w:val="24"/>
         </w:rPr>
-        <w:t xml:space="preserve">Why did you choose this topic? </w:t>
+        <w:t xml:space="preserve">Our project could be split into three main part, pre-process, training model, and application. We tried two dataset mentioned in the paper and choose the better performance one. The paper uses two model, Kera and </w:t>
+      </w:r>
+      <w:r>
+        <w:rPr>
+          <w:rFonts w:ascii="Times New Roman" w:hAnsi="Times New Roman" w:cs="Times New Roman"/>
+          <w:sz w:val="24"/>
+          <w:szCs w:val="24"/>
+        </w:rPr>
+        <w:t>PyTorch</w:t>
+      </w:r>
+      <w:r>
+        <w:rPr>
+          <w:rFonts w:ascii="Times New Roman" w:hAnsi="Times New Roman" w:cs="Times New Roman"/>
+          <w:sz w:val="24"/>
+          <w:szCs w:val="24"/>
+        </w:rPr>
+        <w:t xml:space="preserve">. We implement Pytorch based on the paper. </w:t>
+      </w:r>
+      <w:r>
+        <w:rPr>
+          <w:rFonts w:ascii="Times New Roman" w:hAnsi="Times New Roman" w:cs="Times New Roman"/>
+          <w:sz w:val="24"/>
+          <w:szCs w:val="24"/>
+        </w:rPr>
+        <w:t xml:space="preserve">We have referenced part of paper’s code, but we did not fully copy from the paper. </w:t>
+      </w:r>
+    </w:p>
+    <w:p>
+      <w:pPr>
+        <w:rPr>
+          <w:rFonts w:ascii="Times New Roman" w:hAnsi="Times New Roman" w:cs="Times New Roman"/>
+          <w:b/>
+          <w:bCs/>
+          <w:sz w:val="24"/>
+          <w:szCs w:val="24"/>
+        </w:rPr>
+      </w:pPr>
+      <w:r>
+        <w:rPr>
+          <w:rFonts w:ascii="Times New Roman" w:hAnsi="Times New Roman" w:cs="Times New Roman"/>
+          <w:b/>
+          <w:bCs/>
+          <w:sz w:val="24"/>
+          <w:szCs w:val="24"/>
+        </w:rPr>
+        <w:t xml:space="preserve">Results: </w:t>
       </w:r>
     </w:p>
     <w:p>
@@ -185,41 +304,31 @@
           <w:sz w:val="24"/>
           <w:szCs w:val="24"/>
         </w:rPr>
-        <w:t xml:space="preserve">What is the more general importance or impact? </w:t>
-      </w:r>
-    </w:p>
-    <w:p>
-      <w:pPr>
-        <w:rPr>
-          <w:rFonts w:ascii="Times New Roman" w:hAnsi="Times New Roman" w:cs="Times New Roman"/>
-          <w:sz w:val="24"/>
-          <w:szCs w:val="24"/>
-        </w:rPr>
-      </w:pPr>
-      <w:r>
-        <w:rPr>
-          <w:rFonts w:ascii="Times New Roman" w:hAnsi="Times New Roman" w:cs="Times New Roman"/>
-          <w:sz w:val="24"/>
-          <w:szCs w:val="24"/>
-        </w:rPr>
-        <w:t xml:space="preserve">Approach: Describe how to achieve your results. </w:t>
-      </w:r>
-    </w:p>
-    <w:p>
-      <w:pPr>
-        <w:rPr>
-          <w:rFonts w:ascii="Times New Roman" w:hAnsi="Times New Roman" w:cs="Times New Roman"/>
-          <w:sz w:val="24"/>
-          <w:szCs w:val="24"/>
-        </w:rPr>
-      </w:pPr>
-      <w:r>
-        <w:rPr>
-          <w:rFonts w:ascii="Times New Roman" w:hAnsi="Times New Roman" w:cs="Times New Roman"/>
-          <w:sz w:val="24"/>
-          <w:szCs w:val="24"/>
-        </w:rPr>
-        <w:t xml:space="preserve">Results: </w:t>
+        <w:t>Our model achieves about same accuracy on the training and test sets compare with the paper’s result</w:t>
+      </w:r>
+      <w:r>
+        <w:rPr>
+          <w:rFonts w:ascii="Times New Roman" w:hAnsi="Times New Roman" w:cs="Times New Roman"/>
+          <w:sz w:val="24"/>
+          <w:szCs w:val="24"/>
+        </w:rPr>
+        <w:t xml:space="preserve"> (Figure 1)</w:t>
+      </w:r>
+      <w:r>
+        <w:rPr>
+          <w:rFonts w:ascii="Times New Roman" w:hAnsi="Times New Roman" w:cs="Times New Roman"/>
+          <w:sz w:val="24"/>
+          <w:szCs w:val="24"/>
+        </w:rPr>
+        <w:t>.</w:t>
+      </w:r>
+      <w:r>
+        <w:rPr>
+          <w:rFonts w:ascii="Times New Roman" w:hAnsi="Times New Roman" w:cs="Times New Roman"/>
+          <w:sz w:val="24"/>
+          <w:szCs w:val="24"/>
+        </w:rPr>
+        <w:t xml:space="preserve"> </w:t>
       </w:r>
     </w:p>
     <w:p>
@@ -237,15 +346,39 @@
           <w:sz w:val="24"/>
           <w:szCs w:val="24"/>
         </w:rPr>
-        <w:t>Explain your results and their significance</w:t>
-      </w:r>
-      <w:r>
-        <w:rPr>
-          <w:rFonts w:ascii="Times New Roman" w:hAnsi="Times New Roman" w:cs="Times New Roman"/>
-          <w:sz w:val="24"/>
-          <w:szCs w:val="24"/>
-        </w:rPr>
-        <w:t>. Unfortunately, our results indicate that our implementation of hand gesture is not very accurate.</w:t>
+        <w:t xml:space="preserve">Unfortunately, </w:t>
+      </w:r>
+      <w:r>
+        <w:rPr>
+          <w:rFonts w:ascii="Times New Roman" w:hAnsi="Times New Roman" w:cs="Times New Roman"/>
+          <w:sz w:val="24"/>
+          <w:szCs w:val="24"/>
+        </w:rPr>
+        <w:t>our real word hand gesture detection does not work very well. O</w:t>
+      </w:r>
+      <w:r>
+        <w:rPr>
+          <w:rFonts w:ascii="Times New Roman" w:hAnsi="Times New Roman" w:cs="Times New Roman"/>
+          <w:sz w:val="24"/>
+          <w:szCs w:val="24"/>
+        </w:rPr>
+        <w:t>ur results indicate that our implementation of hand gesture is not very accurate.</w:t>
+      </w:r>
+      <w:r>
+        <w:rPr>
+          <w:rFonts w:ascii="Times New Roman" w:hAnsi="Times New Roman" w:cs="Times New Roman"/>
+          <w:sz w:val="24"/>
+          <w:szCs w:val="24"/>
+        </w:rPr>
+        <w:t xml:space="preserve"> </w:t>
+      </w:r>
+      <w:r>
+        <w:rPr>
+          <w:rFonts w:ascii="Times New Roman" w:hAnsi="Times New Roman" w:cs="Times New Roman"/>
+          <w:sz w:val="24"/>
+          <w:szCs w:val="24"/>
+        </w:rPr>
+        <w:t>Our model will give several prediction results. Results include the correct result, but the correct result is not the most common one (see Figure 3).</w:t>
       </w:r>
     </w:p>
     <w:p>
@@ -442,6 +575,62 @@
         </w:rPr>
         <w:t>.</w:t>
       </w:r>
+      <w:r>
+        <w:rPr>
+          <w:rFonts w:ascii="Times New Roman" w:hAnsi="Times New Roman" w:cs="Times New Roman"/>
+          <w:sz w:val="24"/>
+          <w:szCs w:val="24"/>
+        </w:rPr>
+        <w:t xml:space="preserve"> For the dataset, we pre-processed </w:t>
+      </w:r>
+      <w:r>
+        <w:rPr>
+          <w:rFonts w:ascii="Times New Roman" w:hAnsi="Times New Roman" w:cs="Times New Roman"/>
+          <w:sz w:val="24"/>
+          <w:szCs w:val="24"/>
+        </w:rPr>
+        <w:t xml:space="preserve">DHG-14/28 Dataset </w:t>
+      </w:r>
+      <w:r>
+        <w:rPr>
+          <w:rFonts w:ascii="Times New Roman" w:hAnsi="Times New Roman" w:cs="Times New Roman"/>
+          <w:sz w:val="24"/>
+          <w:szCs w:val="24"/>
+        </w:rPr>
+        <w:t>and</w:t>
+      </w:r>
+      <w:r>
+        <w:rPr>
+          <w:rFonts w:ascii="Times New Roman" w:hAnsi="Times New Roman" w:cs="Times New Roman"/>
+          <w:sz w:val="24"/>
+          <w:szCs w:val="24"/>
+        </w:rPr>
+        <w:t xml:space="preserve"> the SHREC’17 Track Dataset</w:t>
+      </w:r>
+      <w:r>
+        <w:rPr>
+          <w:rFonts w:ascii="Times New Roman" w:hAnsi="Times New Roman" w:cs="Times New Roman"/>
+          <w:sz w:val="24"/>
+          <w:szCs w:val="24"/>
+        </w:rPr>
+        <w:t xml:space="preserve">, but we end up with using </w:t>
+      </w:r>
+      <w:r>
+        <w:rPr>
+          <w:rFonts w:ascii="Times New Roman" w:hAnsi="Times New Roman" w:cs="Times New Roman"/>
+          <w:sz w:val="24"/>
+          <w:szCs w:val="24"/>
+        </w:rPr>
+        <w:t>SHREC’17 Track Dataset</w:t>
+      </w:r>
+      <w:r>
+        <w:rPr>
+          <w:rFonts w:ascii="Times New Roman" w:hAnsi="Times New Roman" w:cs="Times New Roman"/>
+          <w:sz w:val="24"/>
+          <w:szCs w:val="24"/>
+        </w:rPr>
+        <w:t xml:space="preserve"> for the model.</w:t>
+      </w:r>
     </w:p>
     <w:p>
       <w:pPr>
@@ -458,7 +647,31 @@
           <w:sz w:val="24"/>
           <w:szCs w:val="24"/>
         </w:rPr>
-        <w:t>Datasets:</w:t>
+        <w:t>Datasets</w:t>
+      </w:r>
+      <w:r>
+        <w:rPr>
+          <w:rFonts w:ascii="Times New Roman" w:hAnsi="Times New Roman" w:cs="Times New Roman"/>
+          <w:sz w:val="24"/>
+          <w:szCs w:val="24"/>
+        </w:rPr>
+        <w:t xml:space="preserve"> Citation</w:t>
+      </w:r>
+      <w:r>
+        <w:rPr>
+          <w:rFonts w:ascii="Times New Roman" w:hAnsi="Times New Roman" w:cs="Times New Roman"/>
+          <w:sz w:val="24"/>
+          <w:szCs w:val="24"/>
+        </w:rPr>
+        <w:t xml:space="preserve">: </w:t>
+      </w:r>
+      <w:r>
+        <w:rPr>
+          <w:rFonts w:ascii="Times New Roman" w:hAnsi="Times New Roman" w:cs="Times New Roman"/>
+          <w:sz w:val="24"/>
+          <w:szCs w:val="24"/>
+        </w:rPr>
+        <w:t>Dynamic Hand Gesture Recognition using Skeleton-based Features ,Quentin De Smedt, Hazem Wannous and Jean-Philippe Vandeborre,  2016 IEEE Conference on Computer Vision and Pattern Recognition Workshops (CVPRW).</w:t>
       </w:r>
       <w:r>
         <w:rPr>
@@ -474,27 +687,33 @@
           <w:sz w:val="24"/>
           <w:szCs w:val="24"/>
         </w:rPr>
-        <w:t>Dynamic Hand Gesture Recognition using Skeleton-based Features ,Quentin De Smedt, Hazem Wannous and Jean-Philippe Vandeborre,  2016 IEEE Conference on Computer Vision and Pattern Recognition Workshops (CVPRW).</w:t>
-      </w:r>
-      <w:r>
-        <w:rPr>
-          <w:rFonts w:ascii="Times New Roman" w:hAnsi="Times New Roman" w:cs="Times New Roman"/>
-          <w:sz w:val="24"/>
-          <w:szCs w:val="24"/>
-        </w:rPr>
-        <w:t xml:space="preserve"> </w:t>
-      </w:r>
-      <w:r>
-        <w:rPr>
-          <w:rFonts w:ascii="Times New Roman" w:hAnsi="Times New Roman" w:cs="Times New Roman"/>
-          <w:sz w:val="24"/>
-          <w:szCs w:val="24"/>
-        </w:rPr>
         <w:t>Download from http://www-rech.telecom-lille.fr/DHGdataset/ and unzip into ./415-finalproject/dataset_dhg1428</w:t>
       </w:r>
     </w:p>
     <w:p>
       <w:pPr>
+        <w:rPr>
+          <w:rFonts w:ascii="Times New Roman" w:hAnsi="Times New Roman" w:cs="Times New Roman"/>
+          <w:b/>
+          <w:bCs/>
+          <w:sz w:val="24"/>
+          <w:szCs w:val="24"/>
+        </w:rPr>
+      </w:pPr>
+      <w:r>
+        <w:rPr>
+          <w:rFonts w:ascii="Times New Roman" w:hAnsi="Times New Roman" w:cs="Times New Roman"/>
+          <w:b/>
+          <w:bCs/>
+          <w:sz w:val="24"/>
+          <w:szCs w:val="24"/>
+        </w:rPr>
+        <w:lastRenderedPageBreak/>
+        <w:t xml:space="preserve">Challenge / innovation: </w:t>
+      </w:r>
+    </w:p>
+    <w:p>
+      <w:pPr>
         <w:ind w:firstLine="720"/>
         <w:rPr>
           <w:rFonts w:ascii="Times New Roman" w:hAnsi="Times New Roman" w:cs="Times New Roman"/>
@@ -502,6 +721,62 @@
           <w:szCs w:val="24"/>
         </w:rPr>
       </w:pPr>
+      <w:r>
+        <w:rPr>
+          <w:rFonts w:ascii="Times New Roman" w:hAnsi="Times New Roman" w:cs="Times New Roman"/>
+          <w:sz w:val="24"/>
+          <w:szCs w:val="24"/>
+        </w:rPr>
+        <w:t>Describe what you think was challenging or innovative about your project. Explain the effort required to interpret unclear steps to a paper’s implementation or get a proposed new idea to work. Write and justify how many points you expect to receive for the challenge/innovation component of grading</w:t>
+      </w:r>
+    </w:p>
+    <w:p>
+      <w:pPr>
+        <w:rPr>
+          <w:rFonts w:ascii="Times New Roman" w:hAnsi="Times New Roman" w:cs="Times New Roman"/>
+          <w:b/>
+          <w:bCs/>
+          <w:sz w:val="24"/>
+          <w:szCs w:val="24"/>
+        </w:rPr>
+      </w:pPr>
+      <w:r>
+        <w:rPr>
+          <w:rFonts w:ascii="Times New Roman" w:hAnsi="Times New Roman" w:cs="Times New Roman"/>
+          <w:b/>
+          <w:bCs/>
+          <w:sz w:val="24"/>
+          <w:szCs w:val="24"/>
+        </w:rPr>
+        <w:t>Demo Video</w:t>
+      </w:r>
+      <w:r>
+        <w:rPr>
+          <w:rFonts w:ascii="Times New Roman" w:hAnsi="Times New Roman" w:cs="Times New Roman"/>
+          <w:b/>
+          <w:bCs/>
+          <w:sz w:val="24"/>
+          <w:szCs w:val="24"/>
+        </w:rPr>
+        <w:t xml:space="preserve">: </w:t>
+      </w:r>
+    </w:p>
+    <w:p>
+      <w:pPr>
+        <w:rPr>
+          <w:rFonts w:ascii="Times New Roman" w:hAnsi="Times New Roman" w:cs="Times New Roman"/>
+          <w:sz w:val="24"/>
+          <w:szCs w:val="24"/>
+        </w:rPr>
+      </w:pPr>
+      <w:r>
+        <w:rPr>
+          <w:rFonts w:ascii="Times New Roman" w:hAnsi="Times New Roman" w:cs="Times New Roman"/>
+          <w:sz w:val="24"/>
+          <w:szCs w:val="24"/>
+        </w:rPr>
+        <w:t>Link1:</w:t>
+      </w:r>
     </w:p>
     <w:p>
       <w:pPr>
@@ -512,13 +787,23 @@
           <w:szCs w:val="24"/>
         </w:rPr>
       </w:pPr>
-      <w:r>
-        <w:rPr>
-          <w:rFonts w:ascii="Times New Roman" w:hAnsi="Times New Roman" w:cs="Times New Roman"/>
-          <w:sz w:val="24"/>
-          <w:szCs w:val="24"/>
-        </w:rPr>
-        <w:lastRenderedPageBreak/>
+    </w:p>
+    <w:p>
+      <w:pPr>
+        <w:ind w:firstLine="720"/>
+        <w:rPr>
+          <w:rFonts w:ascii="Times New Roman" w:hAnsi="Times New Roman" w:cs="Times New Roman"/>
+          <w:sz w:val="24"/>
+          <w:szCs w:val="24"/>
+        </w:rPr>
+      </w:pPr>
+      <w:r>
+        <w:rPr>
+          <w:rFonts w:ascii="Times New Roman" w:hAnsi="Times New Roman" w:cs="Times New Roman"/>
+          <w:noProof/>
+          <w:sz w:val="24"/>
+          <w:szCs w:val="24"/>
+        </w:rPr>
         <w:drawing>
           <wp:inline distT="0" distB="0" distL="0" distR="0" wp14:anchorId="562DAF03" wp14:editId="69B09291">
             <wp:extent cx="5943600" cy="2510155"/>
@@ -558,6 +843,25 @@
     </w:p>
     <w:p>
       <w:pPr>
+        <w:ind w:firstLine="720"/>
+        <w:jc w:val="center"/>
+        <w:rPr>
+          <w:rFonts w:ascii="Times New Roman" w:hAnsi="Times New Roman" w:cs="Times New Roman"/>
+          <w:sz w:val="24"/>
+          <w:szCs w:val="24"/>
+        </w:rPr>
+      </w:pPr>
+      <w:r>
+        <w:rPr>
+          <w:rFonts w:ascii="Times New Roman" w:hAnsi="Times New Roman" w:cs="Times New Roman"/>
+          <w:sz w:val="24"/>
+          <w:szCs w:val="24"/>
+        </w:rPr>
+        <w:t xml:space="preserve">Figure 1: Model accuracy </w:t>
+      </w:r>
+    </w:p>
+    <w:p>
+      <w:pPr>
         <w:rPr>
           <w:rFonts w:ascii="Times New Roman" w:hAnsi="Times New Roman" w:cs="Times New Roman"/>
           <w:sz w:val="24"/>
@@ -571,7 +875,6 @@
           <w:szCs w:val="24"/>
         </w:rPr>
         <w:tab/>
-        <w:t>Evaluation of the model:</w:t>
       </w:r>
     </w:p>
     <w:p>
@@ -586,6 +889,7 @@
       <w:r>
         <w:rPr>
           <w:rFonts w:ascii="Times New Roman" w:hAnsi="Times New Roman" w:cs="Times New Roman"/>
+          <w:noProof/>
           <w:sz w:val="24"/>
           <w:szCs w:val="24"/>
         </w:rPr>
@@ -638,6 +942,7 @@
       <w:r>
         <w:rPr>
           <w:rFonts w:ascii="Times New Roman" w:hAnsi="Times New Roman" w:cs="Times New Roman"/>
+          <w:noProof/>
           <w:sz w:val="24"/>
           <w:szCs w:val="24"/>
         </w:rPr>
@@ -680,59 +985,133 @@
     </w:p>
     <w:p>
       <w:pPr>
-        <w:rPr>
-          <w:rFonts w:ascii="Times New Roman" w:hAnsi="Times New Roman" w:cs="Times New Roman"/>
-          <w:sz w:val="24"/>
-          <w:szCs w:val="24"/>
-        </w:rPr>
-      </w:pPr>
-      <w:r>
-        <w:rPr>
-          <w:rFonts w:ascii="Times New Roman" w:hAnsi="Times New Roman" w:cs="Times New Roman"/>
-          <w:sz w:val="24"/>
-          <w:szCs w:val="24"/>
-        </w:rPr>
-        <w:t xml:space="preserve">Challenge / innovation: </w:t>
-      </w:r>
-    </w:p>
-    <w:p>
-      <w:pPr>
         <w:ind w:firstLine="720"/>
-        <w:rPr>
-          <w:rFonts w:ascii="Times New Roman" w:hAnsi="Times New Roman" w:cs="Times New Roman"/>
-          <w:sz w:val="24"/>
-          <w:szCs w:val="24"/>
-        </w:rPr>
-      </w:pPr>
-      <w:r>
-        <w:rPr>
-          <w:rFonts w:ascii="Times New Roman" w:hAnsi="Times New Roman" w:cs="Times New Roman"/>
-          <w:sz w:val="24"/>
-          <w:szCs w:val="24"/>
-        </w:rPr>
-        <w:t>Describe what you think was challenging or innovative about your project. Explain the effort required to interpret unclear steps to a paper’s implementation or get a proposed new idea to work. Write and justify how many points you expect to receive for the challenge/innovation component of grading</w:t>
-      </w:r>
-    </w:p>
-    <w:p>
-      <w:pPr>
-        <w:rPr>
-          <w:rFonts w:ascii="Times New Roman" w:hAnsi="Times New Roman" w:cs="Times New Roman"/>
-          <w:sz w:val="24"/>
-          <w:szCs w:val="24"/>
-        </w:rPr>
-      </w:pPr>
-    </w:p>
-    <w:p>
-      <w:pPr>
-        <w:rPr>
-          <w:rFonts w:ascii="Times New Roman" w:hAnsi="Times New Roman" w:cs="Times New Roman"/>
-          <w:sz w:val="24"/>
-          <w:szCs w:val="24"/>
-        </w:rPr>
-      </w:pPr>
-      <w:r>
-        <w:rPr>
-          <w:rFonts w:ascii="Times New Roman" w:hAnsi="Times New Roman" w:cs="Times New Roman"/>
+        <w:jc w:val="center"/>
+        <w:rPr>
+          <w:rFonts w:ascii="Times New Roman" w:hAnsi="Times New Roman" w:cs="Times New Roman"/>
+          <w:sz w:val="24"/>
+          <w:szCs w:val="24"/>
+        </w:rPr>
+      </w:pPr>
+      <w:r>
+        <w:rPr>
+          <w:rFonts w:ascii="Times New Roman" w:hAnsi="Times New Roman" w:cs="Times New Roman"/>
+          <w:sz w:val="24"/>
+          <w:szCs w:val="24"/>
+        </w:rPr>
+        <w:t xml:space="preserve">Figure 2: </w:t>
+      </w:r>
+      <w:r>
+        <w:rPr>
+          <w:rFonts w:ascii="Times New Roman" w:hAnsi="Times New Roman" w:cs="Times New Roman"/>
+          <w:sz w:val="24"/>
+          <w:szCs w:val="24"/>
+        </w:rPr>
+        <w:t>Evaluation of the model</w:t>
+      </w:r>
+    </w:p>
+    <w:p>
+      <w:pPr>
+        <w:rPr>
+          <w:rFonts w:ascii="Times New Roman" w:hAnsi="Times New Roman" w:cs="Times New Roman"/>
+          <w:sz w:val="24"/>
+          <w:szCs w:val="24"/>
+        </w:rPr>
+      </w:pPr>
+      <w:r>
+        <w:rPr>
+          <w:rFonts w:ascii="Times New Roman" w:hAnsi="Times New Roman" w:cs="Times New Roman"/>
+          <w:sz w:val="24"/>
+          <w:szCs w:val="24"/>
+        </w:rPr>
+        <w:drawing>
+          <wp:inline distT="0" distB="0" distL="0" distR="0" wp14:anchorId="6E468377" wp14:editId="222E5D39">
+            <wp:extent cx="4058216" cy="3372321"/>
+            <wp:effectExtent l="0" t="0" r="0" b="0"/>
+            <wp:docPr id="4" name="Picture 4"/>
+            <wp:cNvGraphicFramePr>
+              <a:graphicFrameLocks xmlns:a="http://schemas.openxmlformats.org/drawingml/2006/main" noChangeAspect="1"/>
+            </wp:cNvGraphicFramePr>
+            <a:graphic xmlns:a="http://schemas.openxmlformats.org/drawingml/2006/main">
+              <a:graphicData uri="http://schemas.openxmlformats.org/drawingml/2006/picture">
+                <pic:pic xmlns:pic="http://schemas.openxmlformats.org/drawingml/2006/picture">
+                  <pic:nvPicPr>
+                    <pic:cNvPr id="1" name=""/>
+                    <pic:cNvPicPr/>
+                  </pic:nvPicPr>
+                  <pic:blipFill>
+                    <a:blip r:embed="rId7"/>
+                    <a:stretch>
+                      <a:fillRect/>
+                    </a:stretch>
+                  </pic:blipFill>
+                  <pic:spPr>
+                    <a:xfrm>
+                      <a:off x="0" y="0"/>
+                      <a:ext cx="4058216" cy="3372321"/>
+                    </a:xfrm>
+                    <a:prstGeom prst="rect">
+                      <a:avLst/>
+                    </a:prstGeom>
+                  </pic:spPr>
+                </pic:pic>
+              </a:graphicData>
+            </a:graphic>
+          </wp:inline>
+        </w:drawing>
+      </w:r>
+    </w:p>
+    <w:p>
+      <w:pPr>
+        <w:jc w:val="center"/>
+        <w:rPr>
+          <w:rFonts w:ascii="Times New Roman" w:hAnsi="Times New Roman" w:cs="Times New Roman"/>
+          <w:sz w:val="24"/>
+          <w:szCs w:val="24"/>
+        </w:rPr>
+      </w:pPr>
+      <w:r>
+        <w:rPr>
+          <w:rFonts w:ascii="Times New Roman" w:hAnsi="Times New Roman" w:cs="Times New Roman"/>
+          <w:sz w:val="24"/>
+          <w:szCs w:val="24"/>
+        </w:rPr>
+        <w:t xml:space="preserve">Figure 3: Real world image detection result </w:t>
+      </w:r>
+    </w:p>
+    <w:p>
+      <w:pPr>
+        <w:jc w:val="center"/>
+        <w:rPr>
+          <w:rFonts w:ascii="Times New Roman" w:hAnsi="Times New Roman" w:cs="Times New Roman"/>
+          <w:sz w:val="24"/>
+          <w:szCs w:val="24"/>
+        </w:rPr>
+      </w:pPr>
+      <w:r>
+        <w:rPr>
+          <w:rFonts w:ascii="Times New Roman" w:hAnsi="Times New Roman" w:cs="Times New Roman"/>
+          <w:sz w:val="24"/>
+          <w:szCs w:val="24"/>
+        </w:rPr>
+        <w:t>(detected as indicate the most common detect result)</w:t>
+      </w:r>
+    </w:p>
+    <w:p>
+      <w:pPr>
+        <w:rPr>
+          <w:rFonts w:ascii="Times New Roman" w:hAnsi="Times New Roman" w:cs="Times New Roman"/>
+          <w:b/>
+          <w:bCs/>
+          <w:sz w:val="24"/>
+          <w:szCs w:val="24"/>
+        </w:rPr>
+      </w:pPr>
+      <w:r>
+        <w:rPr>
+          <w:rFonts w:ascii="Times New Roman" w:hAnsi="Times New Roman" w:cs="Times New Roman"/>
+          <w:b/>
+          <w:bCs/>
           <w:sz w:val="24"/>
           <w:szCs w:val="24"/>
         </w:rPr>

</xml_diff>